<commit_message>
git commit -m "updated"
</commit_message>
<xml_diff>
--- a/Yaswanthbobbu_Resume_beta.docx
+++ b/Yaswanthbobbu_Resume_beta.docx
@@ -484,7 +484,6 @@
         </w:rPr>
         <w:t xml:space="preserve"> - </w:t>
       </w:r>
-      <w:proofErr w:type="spellStart"/>
       <w:r>
         <w:rPr>
           <w:rFonts w:ascii="Cambria" w:hAnsi="Cambria"/>
@@ -492,9 +491,28 @@
           <w:i/>
           <w:color w:val="FF0000"/>
         </w:rPr>
-        <w:t>Edureka</w:t>
-      </w:r>
-      <w:proofErr w:type="spellEnd"/>
+        <w:t>E</w:t>
+      </w:r>
+      <w:r>
+        <w:rPr>
+          <w:rFonts w:ascii="Cambria" w:hAnsi="Cambria"/>
+          <w:b/>
+          <w:i/>
+          <w:color w:val="FF0000"/>
+        </w:rPr>
+        <w:t>d</w:t>
+      </w:r>
+      <w:r>
+        <w:rPr>
+          <w:rFonts w:ascii="Cambria" w:hAnsi="Cambria"/>
+          <w:b/>
+          <w:i/>
+          <w:color w:val="FF0000"/>
+        </w:rPr>
+        <w:t>ureka</w:t>
+      </w:r>
+      <w:bookmarkStart w:id="0" w:name="_GoBack"/>
+      <w:bookmarkEnd w:id="0"/>
     </w:p>
     <w:p>
       <w:pPr>
@@ -716,13 +734,6 @@
                 <w:rFonts w:ascii="Cambria" w:hAnsi="Cambria"/>
               </w:rPr>
             </w:pPr>
-          </w:p>
-          <w:p>
-            <w:pPr>
-              <w:rPr>
-                <w:rFonts w:ascii="Cambria" w:hAnsi="Cambria"/>
-              </w:rPr>
-            </w:pPr>
             <w:r>
               <w:rPr>
                 <w:rFonts w:ascii="Cambria" w:hAnsi="Cambria"/>
@@ -822,136 +833,85 @@
             <w:pPr>
               <w:rPr>
                 <w:rFonts w:ascii="Cambria" w:hAnsi="Cambria"/>
+                <w:color w:val="000000"/>
+              </w:rPr>
+            </w:pPr>
+            <w:r>
+              <w:rPr>
+                <w:rFonts w:ascii="Cambria" w:hAnsi="Cambria"/>
+                <w:color w:val="000000"/>
+              </w:rPr>
+              <w:t>Python, SQL</w:t>
+            </w:r>
+            <w:r>
+              <w:rPr>
+                <w:rFonts w:ascii="Cambria" w:hAnsi="Cambria"/>
+                <w:color w:val="000000"/>
+              </w:rPr>
+              <w:t xml:space="preserve"> (DB)</w:t>
+            </w:r>
+          </w:p>
+          <w:p>
+            <w:pPr>
+              <w:rPr>
+                <w:rFonts w:ascii="Cambria" w:hAnsi="Cambria"/>
+                <w:color w:val="000000"/>
+              </w:rPr>
+            </w:pPr>
+            <w:r>
+              <w:rPr>
+                <w:rFonts w:ascii="Cambria" w:hAnsi="Cambria"/>
+                <w:color w:val="000000"/>
+              </w:rPr>
+              <w:t>UnitTest, PyTest (</w:t>
+            </w:r>
+            <w:r>
+              <w:rPr>
+                <w:rFonts w:ascii="Cambria" w:hAnsi="Cambria"/>
+                <w:color w:val="000000"/>
+              </w:rPr>
+              <w:t>Hybrid</w:t>
+            </w:r>
+            <w:r>
+              <w:rPr>
+                <w:rFonts w:ascii="Cambria" w:hAnsi="Cambria"/>
+                <w:color w:val="000000"/>
+              </w:rPr>
+              <w:t xml:space="preserve">), Robot </w:t>
+            </w:r>
+            <w:r>
+              <w:rPr>
+                <w:rFonts w:ascii="Cambria" w:hAnsi="Cambria"/>
+                <w:color w:val="000000"/>
+              </w:rPr>
+              <w:t xml:space="preserve"> </w:t>
+            </w:r>
+          </w:p>
+          <w:p>
+            <w:pPr>
+              <w:rPr>
+                <w:rFonts w:ascii="Cambria" w:hAnsi="Cambria"/>
                 <w:color w:val="FF0000"/>
               </w:rPr>
             </w:pPr>
             <w:r>
               <w:rPr>
                 <w:rFonts w:ascii="Cambria" w:hAnsi="Cambria"/>
-                <w:color w:val="FF0000"/>
-              </w:rPr>
-              <w:t>Cucumber</w:t>
-            </w:r>
-            <w:r>
-              <w:rPr>
-                <w:rFonts w:ascii="Cambria" w:hAnsi="Cambria"/>
-                <w:color w:val="FF0000"/>
-              </w:rPr>
-              <w:t xml:space="preserve"> </w:t>
-            </w:r>
-            <w:r>
-              <w:rPr>
-                <w:rFonts w:ascii="Cambria" w:hAnsi="Cambria"/>
-                <w:color w:val="FF0000"/>
-              </w:rPr>
-              <w:t>Ruby</w:t>
-            </w:r>
-            <w:r>
-              <w:rPr>
-                <w:rFonts w:ascii="Cambria" w:hAnsi="Cambria"/>
-                <w:color w:val="FF0000"/>
-              </w:rPr>
-              <w:t>-</w:t>
-            </w:r>
-            <w:r>
-              <w:rPr>
-                <w:rFonts w:ascii="Cambria" w:hAnsi="Cambria"/>
-                <w:color w:val="FF0000"/>
-              </w:rPr>
-              <w:t xml:space="preserve">Python </w:t>
-            </w:r>
-            <w:r>
-              <w:rPr>
-                <w:rFonts w:ascii="Cambria" w:hAnsi="Cambria"/>
-                <w:color w:val="FF0000"/>
-              </w:rPr>
-              <w:t xml:space="preserve"> (BDD)</w:t>
-            </w:r>
-          </w:p>
-          <w:p>
-            <w:pPr>
-              <w:rPr>
-                <w:rFonts w:ascii="Cambria" w:hAnsi="Cambria"/>
                 <w:color w:val="000000"/>
               </w:rPr>
-            </w:pPr>
+              <w:t>PyC</w:t>
+            </w:r>
             <w:r>
               <w:rPr>
                 <w:rFonts w:ascii="Cambria" w:hAnsi="Cambria"/>
                 <w:color w:val="000000"/>
               </w:rPr>
-              <w:t>Python, SQL</w:t>
+              <w:t xml:space="preserve">harm, </w:t>
             </w:r>
             <w:r>
               <w:rPr>
                 <w:rFonts w:ascii="Cambria" w:hAnsi="Cambria"/>
                 <w:color w:val="000000"/>
-              </w:rPr>
-              <w:t xml:space="preserve"> (DB)</w:t>
-            </w:r>
-          </w:p>
-          <w:p>
-            <w:pPr>
-              <w:rPr>
-                <w:rFonts w:ascii="Cambria" w:hAnsi="Cambria"/>
-                <w:color w:val="000000"/>
-              </w:rPr>
-            </w:pPr>
-            <w:r>
-              <w:rPr>
-                <w:rFonts w:ascii="Cambria" w:hAnsi="Cambria"/>
-                <w:color w:val="000000"/>
-              </w:rPr>
-              <w:t>UnitTest, PyTest (</w:t>
-            </w:r>
-            <w:r>
-              <w:rPr>
-                <w:rFonts w:ascii="Cambria" w:hAnsi="Cambria"/>
-                <w:color w:val="000000"/>
-              </w:rPr>
-              <w:t>Hybrid</w:t>
-            </w:r>
-            <w:r>
-              <w:rPr>
-                <w:rFonts w:ascii="Cambria" w:hAnsi="Cambria"/>
-                <w:color w:val="000000"/>
-              </w:rPr>
-              <w:t xml:space="preserve">), Robot </w:t>
-            </w:r>
-            <w:r>
-              <w:rPr>
-                <w:rFonts w:ascii="Cambria" w:hAnsi="Cambria"/>
-                <w:color w:val="000000"/>
-              </w:rPr>
-              <w:t xml:space="preserve"> </w:t>
-            </w:r>
-          </w:p>
-          <w:p>
-            <w:pPr>
-              <w:rPr>
-                <w:rFonts w:ascii="Cambria" w:hAnsi="Cambria"/>
-                <w:color w:val="FF0000"/>
-              </w:rPr>
-            </w:pPr>
-            <w:r>
-              <w:rPr>
-                <w:rFonts w:ascii="Cambria" w:hAnsi="Cambria"/>
-                <w:color w:val="000000"/>
-              </w:rPr>
-              <w:t>PyC</w:t>
-            </w:r>
-            <w:r>
-              <w:rPr>
-                <w:rFonts w:ascii="Cambria" w:hAnsi="Cambria"/>
-                <w:color w:val="000000"/>
-              </w:rPr>
-              <w:t xml:space="preserve">harm, </w:t>
-            </w:r>
-            <w:r>
-              <w:rPr>
-                <w:rFonts w:ascii="Cambria" w:hAnsi="Cambria"/>
-                <w:b/>
-                <w:color w:val="FF0000"/>
               </w:rPr>
               <w:t>Eclipse</w:t>
             </w:r>
@@ -1248,24 +1208,71 @@
                 <w:b/>
                 <w:color w:val="FF0000"/>
               </w:rPr>
-              <w:t>[</w:t>
-            </w:r>
-            <w:proofErr w:type="spellStart"/>
+              <w:t>[Ansible]</w:t>
+            </w:r>
+          </w:p>
+          <w:p>
+            <w:pPr>
+              <w:rPr>
+                <w:rFonts w:ascii="Cambria" w:hAnsi="Cambria"/>
+                <w:color w:val="000000"/>
+              </w:rPr>
+            </w:pPr>
             <w:r>
               <w:rPr>
                 <w:rFonts w:ascii="Cambria" w:hAnsi="Cambria"/>
                 <w:b/>
                 <w:color w:val="FF0000"/>
               </w:rPr>
-              <w:t>Ansible</w:t>
-            </w:r>
-            <w:proofErr w:type="spellEnd"/>
+              <w:t>Nagious</w:t>
+            </w:r>
             <w:r>
               <w:rPr>
                 <w:rFonts w:ascii="Cambria" w:hAnsi="Cambria"/>
                 <w:b/>
                 <w:color w:val="FF0000"/>
               </w:rPr>
+              <w:t>, [Splunk]</w:t>
+            </w:r>
+          </w:p>
+          <w:p>
+            <w:pPr>
+              <w:rPr>
+                <w:rFonts w:ascii="Cambria" w:hAnsi="Cambria"/>
+                <w:b/>
+                <w:color w:val="FF0000"/>
+              </w:rPr>
+            </w:pPr>
+            <w:r>
+              <w:rPr>
+                <w:rFonts w:ascii="Cambria" w:hAnsi="Cambria"/>
+                <w:b/>
+                <w:color w:val="FF0000"/>
+              </w:rPr>
+              <w:t>TFS,  Jira</w:t>
+            </w:r>
+            <w:r>
+              <w:rPr>
+                <w:rFonts w:ascii="Cambria" w:hAnsi="Cambria"/>
+                <w:b/>
+                <w:color w:val="FF0000"/>
+              </w:rPr>
+              <w:t>, [</w:t>
+            </w:r>
+            <w:r>
+              <w:rPr>
+                <w:rFonts w:ascii="Cambria" w:hAnsi="Cambria"/>
+                <w:b/>
+                <w:color w:val="FF0000"/>
+              </w:rPr>
+              <w:t>Bugzilla</w:t>
+            </w:r>
+            <w:r>
+              <w:rPr>
+                <w:rFonts w:ascii="Cambria" w:hAnsi="Cambria"/>
+                <w:b/>
+                <w:color w:val="FF0000"/>
+              </w:rPr>
               <w:t>]</w:t>
             </w:r>
           </w:p>
@@ -1273,99 +1280,12 @@
             <w:pPr>
               <w:rPr>
                 <w:rFonts w:ascii="Cambria" w:hAnsi="Cambria"/>
-                <w:color w:val="000000"/>
-              </w:rPr>
-            </w:pPr>
-            <w:proofErr w:type="spellStart"/>
-            <w:r>
-              <w:rPr>
-                <w:rFonts w:ascii="Cambria" w:hAnsi="Cambria"/>
                 <w:b/>
                 <w:color w:val="FF0000"/>
               </w:rPr>
-              <w:t>Nagious</w:t>
-            </w:r>
-            <w:proofErr w:type="spellEnd"/>
-            <w:r>
-              <w:rPr>
-                <w:rFonts w:ascii="Cambria" w:hAnsi="Cambria"/>
-                <w:b/>
-                <w:color w:val="FF0000"/>
-              </w:rPr>
-              <w:t>, [</w:t>
-            </w:r>
-            <w:proofErr w:type="spellStart"/>
-            <w:r>
-              <w:rPr>
-                <w:rFonts w:ascii="Cambria" w:hAnsi="Cambria"/>
-                <w:b/>
-                <w:color w:val="FF0000"/>
-              </w:rPr>
-              <w:t>Splunk</w:t>
-            </w:r>
-            <w:proofErr w:type="spellEnd"/>
-            <w:r>
-              <w:rPr>
-                <w:rFonts w:ascii="Cambria" w:hAnsi="Cambria"/>
-                <w:b/>
-                <w:color w:val="FF0000"/>
-              </w:rPr>
-              <w:t>]</w:t>
-            </w:r>
-          </w:p>
-          <w:p>
-            <w:pPr>
-              <w:rPr>
-                <w:rFonts w:ascii="Cambria" w:hAnsi="Cambria"/>
-                <w:b/>
-                <w:color w:val="FF0000"/>
-              </w:rPr>
-            </w:pPr>
-            <w:r>
-              <w:rPr>
-                <w:rFonts w:ascii="Cambria" w:hAnsi="Cambria"/>
-                <w:b/>
-                <w:color w:val="FF0000"/>
-              </w:rPr>
-              <w:t>TFS,  Jira</w:t>
-            </w:r>
-            <w:r>
-              <w:rPr>
-                <w:rFonts w:ascii="Cambria" w:hAnsi="Cambria"/>
-                <w:b/>
-                <w:color w:val="FF0000"/>
-              </w:rPr>
-              <w:t>, [</w:t>
-            </w:r>
-            <w:r>
-              <w:rPr>
-                <w:rFonts w:ascii="Cambria" w:hAnsi="Cambria"/>
-                <w:b/>
-                <w:color w:val="FF0000"/>
-              </w:rPr>
-              <w:t>Bugzilla</w:t>
-            </w:r>
-            <w:r>
-              <w:rPr>
-                <w:rFonts w:ascii="Cambria" w:hAnsi="Cambria"/>
-                <w:b/>
-                <w:color w:val="FF0000"/>
-              </w:rPr>
-              <w:t>]</w:t>
-            </w:r>
-          </w:p>
-          <w:p>
-            <w:pPr>
-              <w:rPr>
-                <w:rFonts w:ascii="Cambria" w:hAnsi="Cambria"/>
-                <w:b/>
-                <w:color w:val="FF0000"/>
-              </w:rPr>
             </w:pPr>
           </w:p>
         </w:tc>
-        <w:bookmarkStart w:id="0" w:name="_GoBack"/>
-        <w:bookmarkEnd w:id="0"/>
       </w:tr>
     </w:tbl>
     <w:p>

</xml_diff>